<commit_message>
update template.docx and create template.pdf
</commit_message>
<xml_diff>
--- a/EstruturaDados/Projetos/Calculadora/TP01 - Template.docx
+++ b/EstruturaDados/Projetos/Calculadora/TP01 - Template.docx
@@ -4531,16 +4531,7 @@
           <w:color w:val="000000" w:themeColor="text1"/>
           <w:szCs w:val="24"/>
         </w:rPr>
-        <w:t xml:space="preserve">Implementação das Funções em </w:t>
-      </w:r>
-      <w:r>
-        <w:rPr>
-          <w:rFonts w:asciiTheme="minorHAnsi" w:hAnsiTheme="minorHAnsi"/>
-          <w:iCs/>
-          <w:color w:val="000000" w:themeColor="text1"/>
-          <w:szCs w:val="24"/>
-        </w:rPr>
-        <w:t>“</w:t>
+        <w:t>Implementação das Funções em “</w:t>
       </w:r>
       <w:proofErr w:type="spellStart"/>
       <w:r>
@@ -16122,6 +16113,9 @@
     </w:tbl>
     <w:p>
       <w:r>
+        <w:rPr>
+          <w:noProof/>
+        </w:rPr>
         <w:drawing>
           <wp:inline distT="0" distB="0" distL="0" distR="0" wp14:anchorId="5308552E" wp14:editId="01B899A2">
             <wp:extent cx="2057687" cy="781159"/>
@@ -16435,14 +16429,7 @@
                 <w:rFonts w:asciiTheme="minorHAnsi" w:hAnsiTheme="minorHAnsi"/>
                 <w:szCs w:val="24"/>
               </w:rPr>
-              <w:t>2</w:t>
-            </w:r>
-            <w:r>
-              <w:rPr>
-                <w:rFonts w:asciiTheme="minorHAnsi" w:hAnsiTheme="minorHAnsi"/>
-                <w:szCs w:val="24"/>
-              </w:rPr>
-              <w:t xml:space="preserve"> e</w:t>
+              <w:t>2 e</w:t>
             </w:r>
             <w:r>
               <w:rPr>
@@ -16693,14 +16680,7 @@
                 <w:rFonts w:asciiTheme="minorHAnsi" w:hAnsiTheme="minorHAnsi"/>
                 <w:szCs w:val="24"/>
               </w:rPr>
-              <w:t>14</w:t>
-            </w:r>
-            <w:r>
-              <w:rPr>
-                <w:rFonts w:asciiTheme="minorHAnsi" w:hAnsiTheme="minorHAnsi"/>
-                <w:szCs w:val="24"/>
-              </w:rPr>
-              <w:t>]</w:t>
+              <w:t>14]</w:t>
             </w:r>
           </w:p>
         </w:tc>
@@ -16921,6 +16901,9 @@
     </w:tbl>
     <w:p>
       <w:r>
+        <w:rPr>
+          <w:noProof/>
+        </w:rPr>
         <w:drawing>
           <wp:inline distT="0" distB="0" distL="0" distR="0" wp14:anchorId="385A376D" wp14:editId="2A41D1F5">
             <wp:extent cx="2048161" cy="800212"/>
@@ -17243,21 +17226,7 @@
                 <w:rFonts w:asciiTheme="minorHAnsi" w:hAnsiTheme="minorHAnsi"/>
                 <w:szCs w:val="24"/>
               </w:rPr>
-              <w:t>8</w:t>
-            </w:r>
-            <w:r>
-              <w:rPr>
-                <w:rFonts w:asciiTheme="minorHAnsi" w:hAnsiTheme="minorHAnsi"/>
-                <w:szCs w:val="24"/>
-              </w:rPr>
-              <w:t xml:space="preserve">, </w:t>
-            </w:r>
-            <w:r>
-              <w:rPr>
-                <w:rFonts w:asciiTheme="minorHAnsi" w:hAnsiTheme="minorHAnsi"/>
-                <w:szCs w:val="24"/>
-              </w:rPr>
-              <w:t>5</w:t>
+              <w:t>8, 5</w:t>
             </w:r>
             <w:r>
               <w:rPr>
@@ -17347,14 +17316,7 @@
                 <w:rFonts w:asciiTheme="minorHAnsi" w:hAnsiTheme="minorHAnsi"/>
                 <w:szCs w:val="24"/>
               </w:rPr>
-              <w:t>8, 5, 2</w:t>
-            </w:r>
-            <w:r>
-              <w:rPr>
-                <w:rFonts w:asciiTheme="minorHAnsi" w:hAnsiTheme="minorHAnsi"/>
-                <w:szCs w:val="24"/>
-              </w:rPr>
-              <w:t>]</w:t>
+              <w:t>8, 5, 2]</w:t>
             </w:r>
           </w:p>
         </w:tc>
@@ -17677,6 +17639,9 @@
     </w:tbl>
     <w:p>
       <w:r>
+        <w:rPr>
+          <w:noProof/>
+        </w:rPr>
         <w:drawing>
           <wp:inline distT="0" distB="0" distL="0" distR="0" wp14:anchorId="3F1004C0" wp14:editId="7818C866">
             <wp:extent cx="2514951" cy="838317"/>
@@ -18093,13 +18058,7 @@
               </w:rPr>
             </w:pPr>
             <w:r>
-              <w:t>[3</w:t>
-            </w:r>
-            <w:r>
-              <w:t>, 3</w:t>
-            </w:r>
-            <w:r>
-              <w:t>]</w:t>
+              <w:t>[3, 3]</w:t>
             </w:r>
           </w:p>
         </w:tc>
@@ -18334,6 +18293,9 @@
     </w:tbl>
     <w:p>
       <w:r>
+        <w:rPr>
+          <w:noProof/>
+        </w:rPr>
         <w:drawing>
           <wp:inline distT="0" distB="0" distL="0" distR="0" wp14:anchorId="526277A8" wp14:editId="26954A90">
             <wp:extent cx="2495898" cy="809738"/>
@@ -18568,10 +18530,10 @@
             <v:path o:extrusionok="f" gradientshapeok="t" o:connecttype="rect"/>
             <o:lock v:ext="edit" aspectratio="t"/>
           </v:shapetype>
-          <v:shape id="_x0000_i1029" type="#_x0000_t75" style="width:76.2pt;height:49.4pt" o:ole="">
+          <v:shape id="_x0000_i1025" type="#_x0000_t75" style="width:76.5pt;height:49.5pt" o:ole="">
             <v:imagedata r:id="rId12" o:title=""/>
           </v:shape>
-          <o:OLEObject Type="Embed" ProgID="Package" ShapeID="_x0000_i1029" DrawAspect="Icon" ObjectID="_1780165373" r:id="rId13"/>
+          <o:OLEObject Type="Embed" ProgID="Package" ShapeID="_x0000_i1025" DrawAspect="Icon" ObjectID="_1780165893" r:id="rId13"/>
         </w:object>
       </w:r>
       <w:r>
@@ -18582,10 +18544,10 @@
           <w:szCs w:val="24"/>
         </w:rPr>
         <w:object w:dxaOrig="1530" w:dyaOrig="996" w14:anchorId="12505CAC">
-          <v:shape id="_x0000_i1030" type="#_x0000_t75" style="width:76.2pt;height:49.4pt" o:ole="">
+          <v:shape id="_x0000_i1026" type="#_x0000_t75" style="width:76.5pt;height:49.5pt" o:ole="">
             <v:imagedata r:id="rId14" o:title=""/>
           </v:shape>
-          <o:OLEObject Type="Embed" ProgID="Package" ShapeID="_x0000_i1030" DrawAspect="Icon" ObjectID="_1780165374" r:id="rId15"/>
+          <o:OLEObject Type="Embed" ProgID="Package" ShapeID="_x0000_i1026" DrawAspect="Icon" ObjectID="_1780165894" r:id="rId15"/>
         </w:object>
       </w:r>
       <w:r>
@@ -18596,10 +18558,10 @@
           <w:szCs w:val="24"/>
         </w:rPr>
         <w:object w:dxaOrig="1530" w:dyaOrig="996" w14:anchorId="4416FF77">
-          <v:shape id="_x0000_i1031" type="#_x0000_t75" style="width:76.2pt;height:49.4pt" o:ole="">
+          <v:shape id="_x0000_i1027" type="#_x0000_t75" style="width:76.5pt;height:49.5pt" o:ole="">
             <v:imagedata r:id="rId16" o:title=""/>
           </v:shape>
-          <o:OLEObject Type="Embed" ProgID="Package" ShapeID="_x0000_i1031" DrawAspect="Icon" ObjectID="_1780165375" r:id="rId17"/>
+          <o:OLEObject Type="Embed" ProgID="Package" ShapeID="_x0000_i1027" DrawAspect="Icon" ObjectID="_1780165895" r:id="rId17"/>
         </w:object>
       </w:r>
       <w:r>
@@ -18610,10 +18572,10 @@
           <w:szCs w:val="24"/>
         </w:rPr>
         <w:object w:dxaOrig="1530" w:dyaOrig="996" w14:anchorId="78E94A66">
-          <v:shape id="_x0000_i1032" type="#_x0000_t75" style="width:76.2pt;height:49.4pt" o:ole="">
+          <v:shape id="_x0000_i1028" type="#_x0000_t75" style="width:76.5pt;height:49.5pt" o:ole="">
             <v:imagedata r:id="rId18" o:title=""/>
           </v:shape>
-          <o:OLEObject Type="Embed" ProgID="Package" ShapeID="_x0000_i1032" DrawAspect="Icon" ObjectID="_1780165376" r:id="rId19"/>
+          <o:OLEObject Type="Embed" ProgID="Package" ShapeID="_x0000_i1028" DrawAspect="Icon" ObjectID="_1780165896" r:id="rId19"/>
         </w:object>
       </w:r>
       <w:r>
@@ -18624,10 +18586,10 @@
           <w:szCs w:val="24"/>
         </w:rPr>
         <w:object w:dxaOrig="1530" w:dyaOrig="996" w14:anchorId="2D811E6B">
-          <v:shape id="_x0000_i1033" type="#_x0000_t75" style="width:76.2pt;height:49.4pt" o:ole="">
+          <v:shape id="_x0000_i1029" type="#_x0000_t75" style="width:76.5pt;height:49.5pt" o:ole="">
             <v:imagedata r:id="rId20" o:title=""/>
           </v:shape>
-          <o:OLEObject Type="Embed" ProgID="Package" ShapeID="_x0000_i1033" DrawAspect="Icon" ObjectID="_1780165377" r:id="rId21"/>
+          <o:OLEObject Type="Embed" ProgID="Package" ShapeID="_x0000_i1029" DrawAspect="Icon" ObjectID="_1780165897" r:id="rId21"/>
         </w:object>
       </w:r>
     </w:p>

</xml_diff>